<commit_message>
Bai thuc hanh 6 va 7 ZigBee
</commit_message>
<xml_diff>
--- a/BT_ZigBee.docx
+++ b/BT_ZigBee.docx
@@ -4,7 +4,9 @@
   <w:body>
     <w:p>
       <w:pPr>
-        <w:spacing w:line="360" w:lineRule="auto"/>
+        <w:pStyle w:val="2"/>
+        <w:bidi w:val="0"/>
+        <w:jc w:val="center"/>
         <w:rPr>
           <w:rFonts w:hint="default"/>
           <w:lang w:val="en-US"/>
@@ -13,6 +15,42 @@
       <w:r>
         <w:rPr>
           <w:rFonts w:hint="default"/>
+          <w:lang w:val="en-US"/>
+        </w:rPr>
+        <w:t>Bài tập thực hành ZigBee</w:t>
+      </w:r>
+    </w:p>
+    <w:p>
+      <w:pPr>
+        <w:spacing w:line="360" w:lineRule="auto"/>
+        <w:rPr>
+          <w:rFonts w:hint="default"/>
+          <w:lang w:val="en-US"/>
+        </w:rPr>
+      </w:pPr>
+      <w:r>
+        <w:rPr>
+          <w:rFonts w:hint="default"/>
+          <w:lang w:val="en-US"/>
+        </w:rPr>
+        <w:t>Ở dưới đây là bài phân tích về gói dữ liệu 33:</w:t>
+      </w:r>
+    </w:p>
+    <w:p>
+      <w:pPr>
+        <w:spacing w:line="360" w:lineRule="auto"/>
+        <w:rPr>
+          <w:rFonts w:hint="default"/>
+          <w:b/>
+          <w:bCs/>
+          <w:lang w:val="en-US"/>
+        </w:rPr>
+      </w:pPr>
+      <w:r>
+        <w:rPr>
+          <w:rFonts w:hint="default"/>
+          <w:b/>
+          <w:bCs/>
           <w:lang w:val="en-US"/>
         </w:rPr>
         <w:t>1.4</w:t>
@@ -72,7 +110,7 @@
     </w:p>
     <w:p>
       <w:pPr>
-        <w:pStyle w:val="4"/>
+        <w:pStyle w:val="5"/>
         <w:spacing w:line="360" w:lineRule="auto"/>
         <w:rPr>
           <w:rFonts w:hint="default"/>
@@ -266,24 +304,598 @@
     <w:p>
       <w:pPr>
         <w:numPr>
+          <w:ilvl w:val="0"/>
           <w:numId w:val="0"/>
         </w:numPr>
         <w:tabs>
           <w:tab w:val="left" w:pos="0"/>
         </w:tabs>
         <w:bidi w:val="0"/>
+        <w:ind w:left="346" w:leftChars="0"/>
+        <w:rPr>
+          <w:rFonts w:hint="default"/>
+          <w:lang w:val="en-US"/>
+        </w:rPr>
+      </w:pPr>
+    </w:p>
+    <w:tbl>
+      <w:tblPr>
+        <w:tblStyle w:val="6"/>
+        <w:tblW w:w="0" w:type="auto"/>
+        <w:tblInd w:w="720" w:type="dxa"/>
+        <w:tblBorders>
+          <w:top w:val="single" w:color="auto" w:sz="4" w:space="0"/>
+          <w:left w:val="single" w:color="auto" w:sz="4" w:space="0"/>
+          <w:bottom w:val="single" w:color="auto" w:sz="4" w:space="0"/>
+          <w:right w:val="single" w:color="auto" w:sz="4" w:space="0"/>
+          <w:insideH w:val="single" w:color="auto" w:sz="4" w:space="0"/>
+          <w:insideV w:val="single" w:color="auto" w:sz="4" w:space="0"/>
+        </w:tblBorders>
+        <w:tblLayout w:type="autofit"/>
+        <w:tblCellMar>
+          <w:top w:w="0" w:type="dxa"/>
+          <w:left w:w="108" w:type="dxa"/>
+          <w:bottom w:w="0" w:type="dxa"/>
+          <w:right w:w="108" w:type="dxa"/>
+        </w:tblCellMar>
+      </w:tblPr>
+      <w:tblGrid>
+        <w:gridCol w:w="2274"/>
+        <w:gridCol w:w="2827"/>
+        <w:gridCol w:w="2701"/>
+      </w:tblGrid>
+      <w:tr>
+        <w:tblPrEx>
+          <w:tblBorders>
+            <w:top w:val="single" w:color="auto" w:sz="4" w:space="0"/>
+            <w:left w:val="single" w:color="auto" w:sz="4" w:space="0"/>
+            <w:bottom w:val="single" w:color="auto" w:sz="4" w:space="0"/>
+            <w:right w:val="single" w:color="auto" w:sz="4" w:space="0"/>
+            <w:insideH w:val="single" w:color="auto" w:sz="4" w:space="0"/>
+            <w:insideV w:val="single" w:color="auto" w:sz="4" w:space="0"/>
+          </w:tblBorders>
+          <w:tblCellMar>
+            <w:top w:w="0" w:type="dxa"/>
+            <w:left w:w="108" w:type="dxa"/>
+            <w:bottom w:w="0" w:type="dxa"/>
+            <w:right w:w="108" w:type="dxa"/>
+          </w:tblCellMar>
+        </w:tblPrEx>
+        <w:tc>
+          <w:tcPr>
+            <w:tcW w:w="2876" w:type="dxa"/>
+          </w:tcPr>
+          <w:p>
+            <w:pPr>
+              <w:pStyle w:val="7"/>
+              <w:spacing w:after="0" w:line="240" w:lineRule="auto"/>
+              <w:ind w:left="0"/>
+              <w:jc w:val="center"/>
+              <w:rPr>
+                <w:rFonts w:ascii="Times New Roman" w:hAnsi="Times New Roman" w:cs="Times New Roman"/>
+                <w:sz w:val="26"/>
+                <w:szCs w:val="26"/>
+              </w:rPr>
+            </w:pPr>
+            <w:r>
+              <w:rPr>
+                <w:rFonts w:ascii="Times New Roman" w:hAnsi="Times New Roman" w:cs="Times New Roman"/>
+                <w:sz w:val="26"/>
+                <w:szCs w:val="26"/>
+              </w:rPr>
+              <w:t>Đặc điểm</w:t>
+            </w:r>
+          </w:p>
+        </w:tc>
+        <w:tc>
+          <w:tcPr>
+            <w:tcW w:w="2877" w:type="dxa"/>
+          </w:tcPr>
+          <w:p>
+            <w:pPr>
+              <w:pStyle w:val="7"/>
+              <w:spacing w:after="0" w:line="240" w:lineRule="auto"/>
+              <w:ind w:left="0"/>
+              <w:jc w:val="center"/>
+              <w:rPr>
+                <w:rFonts w:ascii="Times New Roman" w:hAnsi="Times New Roman" w:cs="Times New Roman"/>
+                <w:sz w:val="26"/>
+                <w:szCs w:val="26"/>
+              </w:rPr>
+            </w:pPr>
+            <w:r>
+              <w:rPr>
+                <w:rFonts w:ascii="Times New Roman" w:hAnsi="Times New Roman" w:cs="Times New Roman"/>
+                <w:sz w:val="26"/>
+                <w:szCs w:val="26"/>
+              </w:rPr>
+              <w:t>MAC Address (64-bit / Extended Address)</w:t>
+            </w:r>
+          </w:p>
+        </w:tc>
+        <w:tc>
+          <w:tcPr>
+            <w:tcW w:w="2877" w:type="dxa"/>
+          </w:tcPr>
+          <w:p>
+            <w:pPr>
+              <w:pStyle w:val="7"/>
+              <w:spacing w:after="0" w:line="240" w:lineRule="auto"/>
+              <w:ind w:left="0"/>
+              <w:jc w:val="center"/>
+              <w:rPr>
+                <w:rFonts w:ascii="Times New Roman" w:hAnsi="Times New Roman" w:cs="Times New Roman"/>
+                <w:sz w:val="26"/>
+                <w:szCs w:val="26"/>
+              </w:rPr>
+            </w:pPr>
+            <w:r>
+              <w:rPr>
+                <w:rFonts w:ascii="Times New Roman" w:hAnsi="Times New Roman" w:cs="Times New Roman"/>
+                <w:sz w:val="26"/>
+                <w:szCs w:val="26"/>
+              </w:rPr>
+              <w:t>Network Short Address (16-bit)</w:t>
+            </w:r>
+          </w:p>
+        </w:tc>
+      </w:tr>
+      <w:tr>
+        <w:tblPrEx>
+          <w:tblBorders>
+            <w:top w:val="single" w:color="auto" w:sz="4" w:space="0"/>
+            <w:left w:val="single" w:color="auto" w:sz="4" w:space="0"/>
+            <w:bottom w:val="single" w:color="auto" w:sz="4" w:space="0"/>
+            <w:right w:val="single" w:color="auto" w:sz="4" w:space="0"/>
+            <w:insideH w:val="single" w:color="auto" w:sz="4" w:space="0"/>
+            <w:insideV w:val="single" w:color="auto" w:sz="4" w:space="0"/>
+          </w:tblBorders>
+          <w:tblCellMar>
+            <w:top w:w="0" w:type="dxa"/>
+            <w:left w:w="108" w:type="dxa"/>
+            <w:bottom w:w="0" w:type="dxa"/>
+            <w:right w:w="108" w:type="dxa"/>
+          </w:tblCellMar>
+        </w:tblPrEx>
+        <w:trPr>
+          <w:trHeight w:val="798" w:hRule="atLeast"/>
+        </w:trPr>
+        <w:tc>
+          <w:tcPr>
+            <w:tcW w:w="2876" w:type="dxa"/>
+          </w:tcPr>
+          <w:p>
+            <w:pPr>
+              <w:pStyle w:val="7"/>
+              <w:spacing w:after="0" w:line="240" w:lineRule="auto"/>
+              <w:ind w:left="0"/>
+              <w:jc w:val="center"/>
+              <w:rPr>
+                <w:rFonts w:ascii="Times New Roman" w:hAnsi="Times New Roman" w:cs="Times New Roman"/>
+                <w:sz w:val="26"/>
+                <w:szCs w:val="26"/>
+              </w:rPr>
+            </w:pPr>
+            <w:r>
+              <w:rPr>
+                <w:rFonts w:ascii="Times New Roman" w:hAnsi="Times New Roman" w:cs="Times New Roman"/>
+                <w:sz w:val="26"/>
+                <w:szCs w:val="26"/>
+              </w:rPr>
+              <w:t>Giá trị</w:t>
+            </w:r>
+          </w:p>
+        </w:tc>
+        <w:tc>
+          <w:tcPr>
+            <w:tcW w:w="2877" w:type="dxa"/>
+          </w:tcPr>
+          <w:p>
+            <w:pPr>
+              <w:pStyle w:val="7"/>
+              <w:spacing w:after="0" w:line="240" w:lineRule="auto"/>
+              <w:ind w:left="0"/>
+              <w:rPr>
+                <w:rFonts w:ascii="Times New Roman" w:hAnsi="Times New Roman" w:cs="Times New Roman"/>
+                <w:sz w:val="26"/>
+                <w:szCs w:val="26"/>
+              </w:rPr>
+            </w:pPr>
+            <w:r>
+              <w:rPr>
+                <w:rFonts w:ascii="Times New Roman" w:hAnsi="Times New Roman" w:cs="Times New Roman"/>
+                <w:sz w:val="26"/>
+                <w:szCs w:val="26"/>
+              </w:rPr>
+              <w:t>a4:c1:38:da:f2:19:e6:92</w:t>
+            </w:r>
+          </w:p>
+        </w:tc>
+        <w:tc>
+          <w:tcPr>
+            <w:tcW w:w="2877" w:type="dxa"/>
+          </w:tcPr>
+          <w:p>
+            <w:pPr>
+              <w:pStyle w:val="7"/>
+              <w:spacing w:after="0" w:line="240" w:lineRule="auto"/>
+              <w:ind w:left="0"/>
+              <w:rPr>
+                <w:rFonts w:ascii="Times New Roman" w:hAnsi="Times New Roman" w:cs="Times New Roman"/>
+                <w:sz w:val="26"/>
+                <w:szCs w:val="26"/>
+              </w:rPr>
+            </w:pPr>
+            <w:r>
+              <w:rPr>
+                <w:rFonts w:ascii="Times New Roman" w:hAnsi="Times New Roman" w:cs="Times New Roman"/>
+                <w:sz w:val="26"/>
+                <w:szCs w:val="26"/>
+              </w:rPr>
+              <w:t>0x78ff</w:t>
+            </w:r>
+          </w:p>
+        </w:tc>
+      </w:tr>
+      <w:tr>
+        <w:tblPrEx>
+          <w:tblBorders>
+            <w:top w:val="single" w:color="auto" w:sz="4" w:space="0"/>
+            <w:left w:val="single" w:color="auto" w:sz="4" w:space="0"/>
+            <w:bottom w:val="single" w:color="auto" w:sz="4" w:space="0"/>
+            <w:right w:val="single" w:color="auto" w:sz="4" w:space="0"/>
+            <w:insideH w:val="single" w:color="auto" w:sz="4" w:space="0"/>
+            <w:insideV w:val="single" w:color="auto" w:sz="4" w:space="0"/>
+          </w:tblBorders>
+          <w:tblCellMar>
+            <w:top w:w="0" w:type="dxa"/>
+            <w:left w:w="108" w:type="dxa"/>
+            <w:bottom w:w="0" w:type="dxa"/>
+            <w:right w:w="108" w:type="dxa"/>
+          </w:tblCellMar>
+        </w:tblPrEx>
+        <w:tc>
+          <w:tcPr>
+            <w:tcW w:w="2876" w:type="dxa"/>
+          </w:tcPr>
+          <w:p>
+            <w:pPr>
+              <w:pStyle w:val="7"/>
+              <w:spacing w:after="0" w:line="240" w:lineRule="auto"/>
+              <w:ind w:left="0"/>
+              <w:jc w:val="center"/>
+              <w:rPr>
+                <w:rFonts w:ascii="Times New Roman" w:hAnsi="Times New Roman" w:cs="Times New Roman"/>
+                <w:sz w:val="26"/>
+                <w:szCs w:val="26"/>
+              </w:rPr>
+            </w:pPr>
+            <w:r>
+              <w:rPr>
+                <w:rFonts w:ascii="Times New Roman" w:hAnsi="Times New Roman" w:cs="Times New Roman"/>
+                <w:sz w:val="26"/>
+                <w:szCs w:val="26"/>
+              </w:rPr>
+              <w:t>Bản chất</w:t>
+            </w:r>
+          </w:p>
+        </w:tc>
+        <w:tc>
+          <w:tcPr>
+            <w:tcW w:w="2877" w:type="dxa"/>
+          </w:tcPr>
+          <w:p>
+            <w:pPr>
+              <w:pStyle w:val="7"/>
+              <w:spacing w:after="0" w:line="240" w:lineRule="auto"/>
+              <w:ind w:left="0"/>
+              <w:rPr>
+                <w:rFonts w:ascii="Times New Roman" w:hAnsi="Times New Roman" w:cs="Times New Roman"/>
+                <w:sz w:val="26"/>
+                <w:szCs w:val="26"/>
+              </w:rPr>
+            </w:pPr>
+            <w:r>
+              <w:rPr>
+                <w:rFonts w:ascii="Times New Roman" w:hAnsi="Times New Roman" w:cs="Times New Roman"/>
+                <w:b w:val="0"/>
+                <w:bCs w:val="0"/>
+                <w:sz w:val="26"/>
+                <w:szCs w:val="26"/>
+              </w:rPr>
+              <w:t>Là địa chỉ vật lý, duy nhất trên toàn cầu và cố định của thiết bị (giống số IMEI điện thoại hay địa chỉ MAC máy tính).</w:t>
+            </w:r>
+          </w:p>
+        </w:tc>
+        <w:tc>
+          <w:tcPr>
+            <w:tcW w:w="2877" w:type="dxa"/>
+          </w:tcPr>
+          <w:p>
+            <w:pPr>
+              <w:pStyle w:val="7"/>
+              <w:spacing w:after="0" w:line="240" w:lineRule="auto"/>
+              <w:ind w:left="0"/>
+              <w:rPr>
+                <w:rFonts w:ascii="Times New Roman" w:hAnsi="Times New Roman" w:cs="Times New Roman"/>
+                <w:sz w:val="26"/>
+                <w:szCs w:val="26"/>
+              </w:rPr>
+            </w:pPr>
+            <w:r>
+              <w:rPr>
+                <w:rFonts w:ascii="Times New Roman" w:hAnsi="Times New Roman" w:cs="Times New Roman"/>
+                <w:b w:val="0"/>
+                <w:bCs w:val="0"/>
+                <w:sz w:val="26"/>
+                <w:szCs w:val="26"/>
+              </w:rPr>
+              <w:t>Là địa chỉ logic, tạm thời, được cấp phát bởi Router/Coordinator khi thiết bị gia nhập mạng (giống địa chỉ IP tro</w:t>
+            </w:r>
+            <w:r>
+              <w:rPr>
+                <w:rFonts w:ascii="Times New Roman" w:hAnsi="Times New Roman" w:cs="Times New Roman"/>
+                <w:sz w:val="26"/>
+                <w:szCs w:val="26"/>
+              </w:rPr>
+              <w:t>ng mạng LAN).</w:t>
+            </w:r>
+          </w:p>
+        </w:tc>
+      </w:tr>
+      <w:tr>
+        <w:tblPrEx>
+          <w:tblBorders>
+            <w:top w:val="single" w:color="auto" w:sz="4" w:space="0"/>
+            <w:left w:val="single" w:color="auto" w:sz="4" w:space="0"/>
+            <w:bottom w:val="single" w:color="auto" w:sz="4" w:space="0"/>
+            <w:right w:val="single" w:color="auto" w:sz="4" w:space="0"/>
+            <w:insideH w:val="single" w:color="auto" w:sz="4" w:space="0"/>
+            <w:insideV w:val="single" w:color="auto" w:sz="4" w:space="0"/>
+          </w:tblBorders>
+          <w:tblCellMar>
+            <w:top w:w="0" w:type="dxa"/>
+            <w:left w:w="108" w:type="dxa"/>
+            <w:bottom w:w="0" w:type="dxa"/>
+            <w:right w:w="108" w:type="dxa"/>
+          </w:tblCellMar>
+        </w:tblPrEx>
+        <w:trPr>
+          <w:trHeight w:val="498" w:hRule="atLeast"/>
+        </w:trPr>
+        <w:tc>
+          <w:tcPr>
+            <w:tcW w:w="2876" w:type="dxa"/>
+          </w:tcPr>
+          <w:p>
+            <w:pPr>
+              <w:pStyle w:val="7"/>
+              <w:spacing w:after="0" w:line="240" w:lineRule="auto"/>
+              <w:ind w:left="0"/>
+              <w:jc w:val="center"/>
+              <w:rPr>
+                <w:rFonts w:ascii="Times New Roman" w:hAnsi="Times New Roman" w:cs="Times New Roman"/>
+                <w:sz w:val="26"/>
+                <w:szCs w:val="26"/>
+              </w:rPr>
+            </w:pPr>
+            <w:r>
+              <w:rPr>
+                <w:rFonts w:ascii="Times New Roman" w:hAnsi="Times New Roman" w:cs="Times New Roman"/>
+                <w:sz w:val="26"/>
+                <w:szCs w:val="26"/>
+              </w:rPr>
+              <w:t>Độ dài</w:t>
+            </w:r>
+          </w:p>
+        </w:tc>
+        <w:tc>
+          <w:tcPr>
+            <w:tcW w:w="2877" w:type="dxa"/>
+          </w:tcPr>
+          <w:p>
+            <w:pPr>
+              <w:pStyle w:val="7"/>
+              <w:spacing w:after="0" w:line="240" w:lineRule="auto"/>
+              <w:ind w:left="0"/>
+              <w:rPr>
+                <w:rFonts w:ascii="Times New Roman" w:hAnsi="Times New Roman" w:cs="Times New Roman"/>
+                <w:sz w:val="26"/>
+                <w:szCs w:val="26"/>
+              </w:rPr>
+            </w:pPr>
+            <w:r>
+              <w:rPr>
+                <w:rFonts w:ascii="Times New Roman" w:hAnsi="Times New Roman" w:cs="Times New Roman"/>
+                <w:sz w:val="26"/>
+                <w:szCs w:val="26"/>
+              </w:rPr>
+              <w:t>64-bit (8 bytes).</w:t>
+            </w:r>
+          </w:p>
+        </w:tc>
+        <w:tc>
+          <w:tcPr>
+            <w:tcW w:w="2877" w:type="dxa"/>
+          </w:tcPr>
+          <w:p>
+            <w:pPr>
+              <w:pStyle w:val="7"/>
+              <w:spacing w:after="0" w:line="240" w:lineRule="auto"/>
+              <w:ind w:left="0"/>
+              <w:rPr>
+                <w:rFonts w:ascii="Times New Roman" w:hAnsi="Times New Roman" w:cs="Times New Roman"/>
+                <w:sz w:val="26"/>
+                <w:szCs w:val="26"/>
+              </w:rPr>
+            </w:pPr>
+            <w:r>
+              <w:rPr>
+                <w:rFonts w:ascii="Times New Roman" w:hAnsi="Times New Roman" w:cs="Times New Roman"/>
+                <w:sz w:val="26"/>
+                <w:szCs w:val="26"/>
+              </w:rPr>
+              <w:t>16-bit (2 bytes).</w:t>
+            </w:r>
+          </w:p>
+        </w:tc>
+      </w:tr>
+      <w:tr>
+        <w:tblPrEx>
+          <w:tblBorders>
+            <w:top w:val="single" w:color="auto" w:sz="4" w:space="0"/>
+            <w:left w:val="single" w:color="auto" w:sz="4" w:space="0"/>
+            <w:bottom w:val="single" w:color="auto" w:sz="4" w:space="0"/>
+            <w:right w:val="single" w:color="auto" w:sz="4" w:space="0"/>
+            <w:insideH w:val="single" w:color="auto" w:sz="4" w:space="0"/>
+            <w:insideV w:val="single" w:color="auto" w:sz="4" w:space="0"/>
+          </w:tblBorders>
+          <w:tblCellMar>
+            <w:top w:w="0" w:type="dxa"/>
+            <w:left w:w="108" w:type="dxa"/>
+            <w:bottom w:w="0" w:type="dxa"/>
+            <w:right w:w="108" w:type="dxa"/>
+          </w:tblCellMar>
+        </w:tblPrEx>
+        <w:tc>
+          <w:tcPr>
+            <w:tcW w:w="2876" w:type="dxa"/>
+          </w:tcPr>
+          <w:p>
+            <w:pPr>
+              <w:pStyle w:val="7"/>
+              <w:spacing w:after="0" w:line="240" w:lineRule="auto"/>
+              <w:ind w:left="0"/>
+              <w:jc w:val="center"/>
+              <w:rPr>
+                <w:rFonts w:ascii="Times New Roman" w:hAnsi="Times New Roman" w:cs="Times New Roman"/>
+                <w:sz w:val="26"/>
+                <w:szCs w:val="26"/>
+              </w:rPr>
+            </w:pPr>
+            <w:r>
+              <w:rPr>
+                <w:rFonts w:ascii="Times New Roman" w:hAnsi="Times New Roman" w:cs="Times New Roman"/>
+                <w:sz w:val="26"/>
+                <w:szCs w:val="26"/>
+              </w:rPr>
+              <w:t>Mục đích sử dụng</w:t>
+            </w:r>
+          </w:p>
+        </w:tc>
+        <w:tc>
+          <w:tcPr>
+            <w:tcW w:w="2877" w:type="dxa"/>
+          </w:tcPr>
+          <w:p>
+            <w:pPr>
+              <w:pStyle w:val="7"/>
+              <w:spacing w:after="0" w:line="240" w:lineRule="auto"/>
+              <w:ind w:left="0"/>
+              <w:rPr>
+                <w:rFonts w:ascii="Times New Roman" w:hAnsi="Times New Roman" w:cs="Times New Roman"/>
+                <w:sz w:val="26"/>
+                <w:szCs w:val="26"/>
+              </w:rPr>
+            </w:pPr>
+            <w:r>
+              <w:rPr>
+                <w:rFonts w:ascii="Times New Roman" w:hAnsi="Times New Roman" w:cs="Times New Roman"/>
+                <w:sz w:val="26"/>
+                <w:szCs w:val="26"/>
+              </w:rPr>
+              <w:t>Dùng để định danh chính xác thiết bị, đặc biệt trong quá trình Association (kết nối ban đầu) hoặc khi Short Address bị trùng.</w:t>
+            </w:r>
+          </w:p>
+        </w:tc>
+        <w:tc>
+          <w:tcPr>
+            <w:tcW w:w="2877" w:type="dxa"/>
+          </w:tcPr>
+          <w:p>
+            <w:pPr>
+              <w:pStyle w:val="7"/>
+              <w:spacing w:after="0" w:line="240" w:lineRule="auto"/>
+              <w:ind w:left="0"/>
+              <w:rPr>
+                <w:rFonts w:ascii="Times New Roman" w:hAnsi="Times New Roman" w:cs="Times New Roman"/>
+                <w:sz w:val="26"/>
+                <w:szCs w:val="26"/>
+              </w:rPr>
+            </w:pPr>
+            <w:r>
+              <w:rPr>
+                <w:rFonts w:ascii="Times New Roman" w:hAnsi="Times New Roman" w:cs="Times New Roman"/>
+                <w:sz w:val="26"/>
+                <w:szCs w:val="26"/>
+              </w:rPr>
+              <w:t>Dùng để định tuyến (routing) gói tin trong mạng nội bộ Zigbee vì nó ngắn gọn, tiết kiệm băng thông hơn.</w:t>
+            </w:r>
+          </w:p>
+        </w:tc>
+      </w:tr>
+    </w:tbl>
+    <w:p>
+      <w:pPr>
+        <w:pStyle w:val="5"/>
+        <w:rPr>
+          <w:rFonts w:hint="default"/>
+          <w:lang w:val="en-US"/>
+        </w:rPr>
+      </w:pPr>
+      <w:r>
+        <w:t xml:space="preserve">Bảng </w:t>
+      </w:r>
+      <w:r>
+        <w:fldChar w:fldCharType="begin"/>
+      </w:r>
+      <w:r>
+        <w:instrText xml:space="preserve"> SEQ Bảng \* ARABIC </w:instrText>
+      </w:r>
+      <w:r>
+        <w:fldChar w:fldCharType="separate"/>
+      </w:r>
+      <w:r>
+        <w:t>1</w:t>
+      </w:r>
+      <w:r>
+        <w:fldChar w:fldCharType="end"/>
+      </w:r>
+      <w:r>
+        <w:rPr>
+          <w:lang w:val="en-US"/>
+        </w:rPr>
+        <w:t>: Bảng so sánh giữa MAC address và Network short address trong Zigbee</w:t>
+      </w:r>
+    </w:p>
+    <w:p>
+      <w:pPr>
+        <w:numPr>
+          <w:ilvl w:val="0"/>
+          <w:numId w:val="0"/>
+        </w:numPr>
+        <w:tabs>
+          <w:tab w:val="left" w:pos="0"/>
+        </w:tabs>
+        <w:bidi w:val="0"/>
         <w:rPr>
           <w:rFonts w:hint="eastAsia" w:eastAsia="MS Mincho"/>
+          <w:b/>
+          <w:bCs/>
           <w:lang w:val="en-US" w:eastAsia="ja-JP"/>
         </w:rPr>
       </w:pPr>
       <w:r>
         <w:rPr>
           <w:rFonts w:hint="eastAsia" w:eastAsia="MS Mincho"/>
+          <w:b/>
+          <w:bCs/>
           <w:lang w:val="en-US" w:eastAsia="ja-JP"/>
         </w:rPr>
         <w:t>1.5</w:t>
       </w:r>
+      <w:bookmarkStart w:id="0" w:name="_GoBack"/>
+      <w:bookmarkEnd w:id="0"/>
     </w:p>
     <w:p>
       <w:pPr>
@@ -444,7 +1056,7 @@
     </w:p>
     <w:p>
       <w:pPr>
-        <w:pStyle w:val="4"/>
+        <w:pStyle w:val="5"/>
         <w:spacing w:line="360" w:lineRule="auto"/>
         <w:rPr>
           <w:rFonts w:hint="eastAsia" w:eastAsia="MS Mincho"/>
@@ -483,15 +1095,6 @@
         </w:rPr>
         <w:t>Lớp mạng</w:t>
       </w:r>
-    </w:p>
-    <w:p>
-      <w:pPr>
-        <w:bidi w:val="0"/>
-        <w:rPr>
-          <w:rFonts w:hint="default"/>
-          <w:lang w:val="en-US"/>
-        </w:rPr>
-      </w:pPr>
     </w:p>
     <w:p>
       <w:pPr>
@@ -556,36 +1159,38 @@
     </w:p>
     <w:p>
       <w:pPr>
-        <w:pStyle w:val="4"/>
+        <w:pStyle w:val="5"/>
         <w:spacing w:line="360" w:lineRule="auto"/>
+        <w:rPr>
+          <w:rFonts w:hint="default" w:ascii="Times New Roman" w:hAnsi="Times New Roman" w:cs="Times New Roman"/>
+          <w:sz w:val="26"/>
+          <w:szCs w:val="26"/>
+          <w:lang w:val="en-US" w:eastAsia="ja-JP"/>
+        </w:rPr>
+      </w:pPr>
+      <w:r>
+        <w:t xml:space="preserve">Hình </w:t>
+      </w:r>
+      <w:r>
+        <w:fldChar w:fldCharType="begin"/>
+      </w:r>
+      <w:r>
+        <w:instrText xml:space="preserve"> SEQ Hình \* ARABIC </w:instrText>
+      </w:r>
+      <w:r>
+        <w:fldChar w:fldCharType="separate"/>
+      </w:r>
+      <w:r>
+        <w:t>3</w:t>
+      </w:r>
+      <w:r>
+        <w:fldChar w:fldCharType="end"/>
+      </w:r>
+      <w:r>
         <w:rPr>
           <w:rFonts w:hint="eastAsia" w:eastAsia="MS Mincho"/>
           <w:lang w:eastAsia="ja-JP"/>
         </w:rPr>
-      </w:pPr>
-      <w:r>
-        <w:t xml:space="preserve">Hình </w:t>
-      </w:r>
-      <w:r>
-        <w:fldChar w:fldCharType="begin"/>
-      </w:r>
-      <w:r>
-        <w:instrText xml:space="preserve"> SEQ Hình \* ARABIC </w:instrText>
-      </w:r>
-      <w:r>
-        <w:fldChar w:fldCharType="separate"/>
-      </w:r>
-      <w:r>
-        <w:t>3</w:t>
-      </w:r>
-      <w:r>
-        <w:fldChar w:fldCharType="end"/>
-      </w:r>
-      <w:r>
-        <w:rPr>
-          <w:rFonts w:hint="eastAsia" w:eastAsia="MS Mincho"/>
-          <w:lang w:eastAsia="ja-JP"/>
-        </w:rPr>
         <w:t xml:space="preserve">: </w:t>
       </w:r>
       <w:r>
@@ -599,6 +1204,7 @@
     <w:p>
       <w:pPr>
         <w:numPr>
+          <w:ilvl w:val="0"/>
           <w:numId w:val="0"/>
         </w:numPr>
         <w:tabs>
@@ -617,6 +1223,7 @@
     <w:p>
       <w:pPr>
         <w:numPr>
+          <w:ilvl w:val="0"/>
           <w:numId w:val="0"/>
         </w:numPr>
         <w:tabs>
@@ -624,6 +1231,7 @@
         </w:tabs>
         <w:bidi w:val="0"/>
         <w:ind w:left="346" w:leftChars="0"/>
+        <w:jc w:val="center"/>
         <w:rPr>
           <w:rFonts w:hint="default" w:ascii="Times New Roman" w:hAnsi="Times New Roman" w:cs="Times New Roman"/>
           <w:sz w:val="26"/>
@@ -631,43 +1239,6 @@
           <w:lang w:val="en-US" w:eastAsia="ja-JP"/>
         </w:rPr>
       </w:pPr>
-    </w:p>
-    <w:p>
-      <w:pPr>
-        <w:numPr>
-          <w:numId w:val="0"/>
-        </w:numPr>
-        <w:tabs>
-          <w:tab w:val="left" w:pos="0"/>
-        </w:tabs>
-        <w:bidi w:val="0"/>
-        <w:ind w:left="346" w:leftChars="0"/>
-        <w:rPr>
-          <w:rFonts w:hint="default" w:ascii="Times New Roman" w:hAnsi="Times New Roman" w:cs="Times New Roman"/>
-          <w:sz w:val="26"/>
-          <w:szCs w:val="26"/>
-          <w:lang w:val="en-US" w:eastAsia="ja-JP"/>
-        </w:rPr>
-      </w:pPr>
-    </w:p>
-    <w:p>
-      <w:pPr>
-        <w:numPr>
-          <w:numId w:val="0"/>
-        </w:numPr>
-        <w:tabs>
-          <w:tab w:val="left" w:pos="0"/>
-        </w:tabs>
-        <w:bidi w:val="0"/>
-        <w:ind w:left="346" w:leftChars="0"/>
-        <w:jc w:val="center"/>
-        <w:rPr>
-          <w:rFonts w:hint="default" w:ascii="Times New Roman" w:hAnsi="Times New Roman" w:cs="Times New Roman"/>
-          <w:sz w:val="26"/>
-          <w:szCs w:val="26"/>
-          <w:lang w:val="en-US" w:eastAsia="ja-JP"/>
-        </w:rPr>
-      </w:pPr>
       <w:r>
         <w:rPr>
           <w:rFonts w:hint="default" w:cs="Times New Roman"/>
@@ -681,6 +1252,7 @@
     <w:p>
       <w:pPr>
         <w:numPr>
+          <w:ilvl w:val="0"/>
           <w:numId w:val="0"/>
         </w:numPr>
         <w:tabs>
@@ -713,7 +1285,7 @@
                 <wp:extent cx="5662295" cy="3423920"/>
                 <wp:effectExtent l="4445" t="4445" r="10160" b="13335"/>
                 <wp:wrapNone/>
-                <wp:docPr id="12" name="Group 12"/>
+                <wp:docPr id="3" name="Group 3"/>
                 <wp:cNvGraphicFramePr/>
                 <a:graphic xmlns:a="http://schemas.openxmlformats.org/drawingml/2006/main">
                   <a:graphicData uri="http://schemas.microsoft.com/office/word/2010/wordprocessingGroup">
@@ -1146,9 +1718,9 @@
           </mc:Choice>
           <mc:Fallback>
             <w:pict>
-              <v:group id="_x0000_s1026" o:spid="_x0000_s1026" o:spt="203" style="position:absolute;left:0pt;margin-left:-5.6pt;margin-top:7.4pt;height:269.6pt;width:445.85pt;z-index:251659264;mso-width-relative:page;mso-height-relative:page;" coordorigin="8310,35851" coordsize="8917,5392" o:gfxdata="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">
+              <v:group id="_x0000_s1026" o:spid="_x0000_s1026" o:spt="203" style="position:absolute;left:0pt;margin-left:-5.6pt;margin-top:7.4pt;height:269.6pt;width:445.85pt;z-index:251659264;mso-width-relative:page;mso-height-relative:page;" coordorigin="8310,35851" coordsize="8917,5392" o:gfxdata="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">
                 <o:lock v:ext="edit" aspectratio="f"/>
-                <v:shape id="_x0000_s1026" o:spid="_x0000_s1026" o:spt="202" type="#_x0000_t202" style="position:absolute;left:8310;top:35851;height:892;width:3290;v-text-anchor:middle;" fillcolor="#FFFFFF [3201]" filled="t" stroked="t" coordsize="21600,21600" o:gfxdata="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">
+                <v:shape id="_x0000_s1026" o:spid="_x0000_s1026" o:spt="202" type="#_x0000_t202" style="position:absolute;left:8310;top:35851;height:892;width:3290;v-text-anchor:middle;" fillcolor="#FFFFFF [3201]" filled="t" stroked="t" coordsize="21600,21600" o:gfxdata="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">
                   <v:fill on="t" focussize="0,0"/>
                   <v:stroke weight="0.5pt" color="#000000 [3204]" joinstyle="round"/>
                   <v:imagedata o:title=""/>
@@ -1216,7 +1788,7 @@
                     </w:txbxContent>
                   </v:textbox>
                 </v:shape>
-                <v:shape id="_x0000_s1026" o:spid="_x0000_s1026" o:spt="202" type="#_x0000_t202" style="position:absolute;left:8330;top:40182;height:1061;width:3290;v-text-anchor:middle;" fillcolor="#FFFFFF [3201]" filled="t" stroked="t" coordsize="21600,21600" o:gfxdata="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">
+                <v:shape id="_x0000_s1026" o:spid="_x0000_s1026" o:spt="202" type="#_x0000_t202" style="position:absolute;left:8330;top:40182;height:1061;width:3290;v-text-anchor:middle;" fillcolor="#FFFFFF [3201]" filled="t" stroked="t" coordsize="21600,21600" o:gfxdata="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">
                   <v:fill on="t" focussize="0,0"/>
                   <v:stroke weight="0.5pt" color="#000000 [3204]" joinstyle="round"/>
                   <v:imagedata o:title=""/>
@@ -1260,7 +1832,7 @@
                     </w:txbxContent>
                   </v:textbox>
                 </v:shape>
-                <v:shape id="_x0000_s1026" o:spid="_x0000_s1026" o:spt="202" type="#_x0000_t202" style="position:absolute;left:8320;top:37922;height:1061;width:3290;v-text-anchor:middle;" fillcolor="#FFFFFF [3201]" filled="t" stroked="t" coordsize="21600,21600" o:gfxdata="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">
+                <v:shape id="_x0000_s1026" o:spid="_x0000_s1026" o:spt="202" type="#_x0000_t202" style="position:absolute;left:8320;top:37922;height:1061;width:3290;v-text-anchor:middle;" fillcolor="#FFFFFF [3201]" filled="t" stroked="t" coordsize="21600,21600" o:gfxdata="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">
                   <v:fill on="t" focussize="0,0"/>
                   <v:stroke weight="0.5pt" color="#000000 [3204]" joinstyle="round"/>
                   <v:imagedata o:title=""/>
@@ -1304,19 +1876,19 @@
                     </w:txbxContent>
                   </v:textbox>
                 </v:shape>
-                <v:shape id="_x0000_s1026" o:spid="_x0000_s1026" o:spt="32" type="#_x0000_t32" style="position:absolute;left:9955;top:36743;height:1179;width:10;" filled="f" stroked="t" coordsize="21600,21600" o:gfxdata="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">
+                <v:shape id="_x0000_s1026" o:spid="_x0000_s1026" o:spt="32" type="#_x0000_t32" style="position:absolute;left:9955;top:36743;height:1179;width:10;" filled="f" stroked="t" coordsize="21600,21600" o:gfxdata="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">
                   <v:fill on="f" focussize="0,0"/>
                   <v:stroke weight="1pt" color="#5B9BD5 [3204]" miterlimit="8" joinstyle="miter" endarrow="open"/>
                   <v:imagedata o:title=""/>
                   <o:lock v:ext="edit" aspectratio="f"/>
                 </v:shape>
-                <v:shape id="_x0000_s1026" o:spid="_x0000_s1026" o:spt="32" type="#_x0000_t32" style="position:absolute;left:9965;top:38983;height:1199;width:10;" filled="f" stroked="t" coordsize="21600,21600" o:gfxdata="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">
+                <v:shape id="_x0000_s1026" o:spid="_x0000_s1026" o:spt="32" type="#_x0000_t32" style="position:absolute;left:9965;top:38983;height:1199;width:10;" filled="f" stroked="t" coordsize="21600,21600" o:gfxdata="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">
                   <v:fill on="f" focussize="0,0"/>
                   <v:stroke weight="1pt" color="#5B9BD5 [3204]" miterlimit="8" joinstyle="miter" endarrow="open"/>
                   <v:imagedata o:title=""/>
                   <o:lock v:ext="edit" aspectratio="f"/>
                 </v:shape>
-                <v:shape id="_x0000_s1026" o:spid="_x0000_s1026" o:spt="202" type="#_x0000_t202" style="position:absolute;left:10090;top:36933;height:810;width:7137;" fillcolor="#FFFFFF [3201]" filled="t" stroked="f" coordsize="21600,21600" o:gfxdata="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">
+                <v:shape id="_x0000_s1026" o:spid="_x0000_s1026" o:spt="202" type="#_x0000_t202" style="position:absolute;left:10090;top:36933;height:810;width:7137;" fillcolor="#FFFFFF [3201]" filled="t" stroked="f" coordsize="21600,21600" o:gfxdata="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">
                   <v:fill on="t" focussize="0,0"/>
                   <v:stroke on="f" weight="0.5pt"/>
                   <v:imagedata o:title=""/>
@@ -1386,6 +1958,7 @@
     <w:p>
       <w:pPr>
         <w:numPr>
+          <w:ilvl w:val="0"/>
           <w:numId w:val="0"/>
         </w:numPr>
         <w:tabs>
@@ -1404,6 +1977,7 @@
     <w:p>
       <w:pPr>
         <w:numPr>
+          <w:ilvl w:val="0"/>
           <w:numId w:val="0"/>
         </w:numPr>
         <w:tabs>
@@ -1422,6 +1996,7 @@
     <w:p>
       <w:pPr>
         <w:numPr>
+          <w:ilvl w:val="0"/>
           <w:numId w:val="0"/>
         </w:numPr>
         <w:tabs>
@@ -1440,6 +2015,7 @@
     <w:p>
       <w:pPr>
         <w:numPr>
+          <w:ilvl w:val="0"/>
           <w:numId w:val="0"/>
         </w:numPr>
         <w:tabs>
@@ -1458,6 +2034,7 @@
     <w:p>
       <w:pPr>
         <w:numPr>
+          <w:ilvl w:val="0"/>
           <w:numId w:val="0"/>
         </w:numPr>
         <w:tabs>
@@ -1476,6 +2053,7 @@
     <w:p>
       <w:pPr>
         <w:numPr>
+          <w:ilvl w:val="0"/>
           <w:numId w:val="0"/>
         </w:numPr>
         <w:tabs>
@@ -1494,6 +2072,7 @@
     <w:p>
       <w:pPr>
         <w:numPr>
+          <w:ilvl w:val="0"/>
           <w:numId w:val="0"/>
         </w:numPr>
         <w:tabs>
@@ -1512,6 +2091,7 @@
     <w:p>
       <w:pPr>
         <w:numPr>
+          <w:ilvl w:val="0"/>
           <w:numId w:val="0"/>
         </w:numPr>
         <w:tabs>
@@ -1530,6 +2110,7 @@
     <w:p>
       <w:pPr>
         <w:numPr>
+          <w:ilvl w:val="0"/>
           <w:numId w:val="0"/>
         </w:numPr>
         <w:tabs>
@@ -1548,6 +2129,7 @@
     <w:p>
       <w:pPr>
         <w:numPr>
+          <w:ilvl w:val="0"/>
           <w:numId w:val="0"/>
         </w:numPr>
         <w:tabs>
@@ -1566,6 +2148,7 @@
     <w:p>
       <w:pPr>
         <w:numPr>
+          <w:ilvl w:val="0"/>
           <w:numId w:val="0"/>
         </w:numPr>
         <w:tabs>
@@ -1584,13 +2167,13 @@
     <w:p>
       <w:pPr>
         <w:numPr>
+          <w:ilvl w:val="0"/>
           <w:numId w:val="0"/>
         </w:numPr>
         <w:tabs>
           <w:tab w:val="left" w:pos="0"/>
         </w:tabs>
         <w:bidi w:val="0"/>
-        <w:ind w:left="346" w:leftChars="0"/>
         <w:rPr>
           <w:rFonts w:hint="default" w:ascii="Times New Roman" w:hAnsi="Times New Roman" w:cs="Times New Roman"/>
           <w:sz w:val="26"/>
@@ -1598,26 +2181,6 @@
           <w:lang w:val="en-US" w:eastAsia="ja-JP"/>
         </w:rPr>
       </w:pPr>
-    </w:p>
-    <w:p>
-      <w:pPr>
-        <w:numPr>
-          <w:numId w:val="0"/>
-        </w:numPr>
-        <w:tabs>
-          <w:tab w:val="left" w:pos="0"/>
-        </w:tabs>
-        <w:bidi w:val="0"/>
-        <w:ind w:left="346" w:leftChars="0"/>
-        <w:rPr>
-          <w:rFonts w:hint="default" w:ascii="Times New Roman" w:hAnsi="Times New Roman" w:cs="Times New Roman"/>
-          <w:sz w:val="26"/>
-          <w:szCs w:val="26"/>
-          <w:lang w:val="en-US" w:eastAsia="ja-JP"/>
-        </w:rPr>
-      </w:pPr>
-      <w:bookmarkStart w:id="0" w:name="_GoBack"/>
-      <w:bookmarkEnd w:id="0"/>
     </w:p>
     <w:p>
       <w:pPr>
@@ -1667,34 +2230,7 @@
           <w:szCs w:val="26"/>
           <w:lang w:val="en-US" w:eastAsia="ja-JP"/>
         </w:rPr>
-        <w:t xml:space="preserve"> chứa toàn bộ các quy định về cách các thiết bị ZigBee giao tiếp với nhau, các</w:t>
-      </w:r>
-      <w:r>
-        <w:rPr>
-          <w:rFonts w:hint="default" w:ascii="Times New Roman" w:hAnsi="Times New Roman" w:cs="Times New Roman"/>
-          <w:sz w:val="26"/>
-          <w:szCs w:val="26"/>
-          <w:lang w:val="en-US" w:eastAsia="ja-JP"/>
-        </w:rPr>
-        <w:t xml:space="preserve"> đoạn mã lệnh, các quy định về định dạng dữ liệu,</w:t>
-      </w:r>
-      <w:r>
-        <w:rPr>
-          <w:rFonts w:hint="default" w:ascii="Times New Roman" w:hAnsi="Times New Roman" w:cs="Times New Roman"/>
-          <w:sz w:val="26"/>
-          <w:szCs w:val="26"/>
-          <w:lang w:val="en-US" w:eastAsia="ja-JP"/>
-        </w:rPr>
-        <w:t xml:space="preserve"> và quy luật sắp xếp dữ liệu</w:t>
-      </w:r>
-      <w:r>
-        <w:rPr>
-          <w:rFonts w:hint="default" w:ascii="Times New Roman" w:hAnsi="Times New Roman" w:cs="Times New Roman"/>
-          <w:sz w:val="26"/>
-          <w:szCs w:val="26"/>
-          <w:lang w:val="en-US" w:eastAsia="ja-JP"/>
-        </w:rPr>
-        <w:t xml:space="preserve"> đã được quy định sẵn ứng với từng sự kiện.</w:t>
+        <w:t xml:space="preserve"> chứa toàn bộ các quy định về cách các thiết bị ZigBee giao tiếp với nhau, các đoạn mã lệnh, các quy định về định dạng dữ liệu, và quy luật sắp xếp dữ liệu đã được quy định sẵn ứng với từng sự kiện.</w:t>
       </w:r>
     </w:p>
     <w:p>
@@ -1717,25 +2253,91 @@
           <w:szCs w:val="26"/>
           <w:lang w:val="en-US" w:eastAsia="ja-JP"/>
         </w:rPr>
-        <w:t xml:space="preserve">Cluster </w:t>
-      </w:r>
-      <w:r>
+        <w:t>Cluster là một phần nằm trong ZCL và là nhóm các mã lệnh và dữ liệu quy định từng chức năng của từng thiết bị ZigBee. Nó đóng vai trò là ngôn ngữ để Home Assistant/ZigBee2MQTT có thể hiểu được các hành động cần thực hiện.</w:t>
+      </w:r>
+      <w:r>
+        <w:rPr>
+          <w:rFonts w:hint="default" w:cs="Times New Roman"/>
+          <w:sz w:val="26"/>
+          <w:szCs w:val="26"/>
+          <w:lang w:val="en-US" w:eastAsia="ja-JP"/>
+        </w:rPr>
+        <w:t xml:space="preserve"> Có thể kể tới như:</w:t>
+      </w:r>
+    </w:p>
+    <w:p>
+      <w:pPr>
+        <w:numPr>
+          <w:ilvl w:val="1"/>
+          <w:numId w:val="1"/>
+        </w:numPr>
+        <w:bidi w:val="0"/>
+        <w:ind w:left="420" w:leftChars="0" w:firstLine="346" w:firstLineChars="0"/>
         <w:rPr>
           <w:rFonts w:hint="default" w:ascii="Times New Roman" w:hAnsi="Times New Roman" w:cs="Times New Roman"/>
-          <w:sz w:val="26"/>
-          <w:szCs w:val="26"/>
-          <w:lang w:val="en-US" w:eastAsia="ja-JP"/>
-        </w:rPr>
-        <w:t>là một phần nằm trong ZCL và</w:t>
-      </w:r>
-      <w:r>
+          <w:lang w:val="en-US" w:eastAsia="ja-JP"/>
+        </w:rPr>
+      </w:pPr>
+      <w:r>
+        <w:rPr>
+          <w:rFonts w:ascii="Times New Roman" w:hAnsi="Times New Roman" w:cs="Times New Roman"/>
+          <w:sz w:val="26"/>
+          <w:szCs w:val="26"/>
+        </w:rPr>
+        <w:t>Cluster 0x0006 (On/Off): Chuyên dùng để bật tắ</w:t>
+      </w:r>
+      <w:r>
+        <w:rPr>
+          <w:rFonts w:hint="default" w:cs="Times New Roman"/>
+          <w:sz w:val="26"/>
+          <w:szCs w:val="26"/>
+          <w:lang w:val="en-US"/>
+        </w:rPr>
+        <w:t>t</w:t>
+      </w:r>
+    </w:p>
+    <w:p>
+      <w:pPr>
+        <w:numPr>
+          <w:ilvl w:val="1"/>
+          <w:numId w:val="1"/>
+        </w:numPr>
+        <w:bidi w:val="0"/>
+        <w:ind w:left="420" w:leftChars="0" w:firstLine="346" w:firstLineChars="0"/>
         <w:rPr>
           <w:rFonts w:hint="default" w:ascii="Times New Roman" w:hAnsi="Times New Roman" w:cs="Times New Roman"/>
-          <w:sz w:val="26"/>
-          <w:szCs w:val="26"/>
-          <w:lang w:val="en-US" w:eastAsia="ja-JP"/>
-        </w:rPr>
-        <w:t xml:space="preserve"> là nhóm các mã lệnh và dữ liệu quy định từng chức năng của từng thiết bị ZigBee. Nó đóng vai trò là ngôn ngữ để Home Assistant/ZigBee2MQTT có thể hiểu được các hành động cần thực hiện.</w:t>
+          <w:lang w:val="en-US" w:eastAsia="ja-JP"/>
+        </w:rPr>
+      </w:pPr>
+      <w:r>
+        <w:rPr>
+          <w:rFonts w:ascii="Times New Roman" w:hAnsi="Times New Roman" w:cs="Times New Roman"/>
+          <w:sz w:val="26"/>
+          <w:szCs w:val="26"/>
+        </w:rPr>
+        <w:t>Cluster 0x0500 (IAS Zone): Chuyên dùng cho cảm biến an ninh</w:t>
+      </w:r>
+    </w:p>
+    <w:p>
+      <w:pPr>
+        <w:numPr>
+          <w:ilvl w:val="1"/>
+          <w:numId w:val="1"/>
+        </w:numPr>
+        <w:bidi w:val="0"/>
+        <w:ind w:left="420" w:leftChars="0" w:firstLine="346" w:firstLineChars="0"/>
+        <w:rPr>
+          <w:rFonts w:hint="default" w:ascii="Times New Roman" w:hAnsi="Times New Roman" w:cs="Times New Roman"/>
+          <w:lang w:val="en-US" w:eastAsia="ja-JP"/>
+        </w:rPr>
+      </w:pPr>
+      <w:r>
+        <w:rPr>
+          <w:rFonts w:ascii="Times New Roman" w:hAnsi="Times New Roman" w:cs="Times New Roman"/>
+          <w:sz w:val="26"/>
+          <w:szCs w:val="26"/>
+        </w:rPr>
+        <w:t>Cluster 0x0402 (Temperature): Chuyên dùng cho nhiệt độ</w:t>
       </w:r>
     </w:p>
     <w:p>
@@ -1760,16 +2362,7 @@
           <w:szCs w:val="26"/>
           <w:lang w:val="en-US" w:eastAsia="ja-JP"/>
         </w:rPr>
-        <w:t>Profile ID dùng để định nghĩa cách giao tiếp ở tầng ứng dụng</w:t>
-      </w:r>
-      <w:r>
-        <w:rPr>
-          <w:rFonts w:hint="default" w:ascii="Times New Roman" w:hAnsi="Times New Roman" w:cs="Times New Roman"/>
-          <w:sz w:val="26"/>
-          <w:szCs w:val="26"/>
-          <w:lang w:val="en-US" w:eastAsia="ja-JP"/>
-        </w:rPr>
-        <w:t xml:space="preserve"> là phần sẽ </w:t>
+        <w:t xml:space="preserve">Profile ID dùng để định nghĩa cách giao tiếp ở tầng ứng dụng là phần sẽ </w:t>
       </w:r>
       <w:r>
         <w:rPr>
@@ -1837,16 +2430,7 @@
           <w:szCs w:val="26"/>
           <w:lang w:val="en-US" w:eastAsia="ja-JP"/>
         </w:rPr>
-        <w:t xml:space="preserve">: gồm một số thiết bị </w:t>
-      </w:r>
-      <w:r>
-        <w:rPr>
-          <w:rFonts w:hint="default" w:ascii="Times New Roman" w:hAnsi="Times New Roman" w:eastAsia="MS Mincho" w:cs="Times New Roman"/>
-          <w:sz w:val="26"/>
-          <w:szCs w:val="26"/>
-          <w:lang w:val="en-US" w:eastAsia="ja-JP"/>
-        </w:rPr>
-        <w:t>như bóng đèn, công tắc, nút bấm, ổ cắm, cảm biến nhiệt/ẩm, cảm biến chuyển động, ...</w:t>
+        <w:t>: gồm một số thiết bị như bóng đèn, công tắc, nút bấm, ổ cắm, cảm biến nhiệt/ẩm, cảm biến chuyển động, ...</w:t>
       </w:r>
     </w:p>
     <w:p>
@@ -1931,6 +2515,14 @@
         </w:rPr>
         <w:t>: gồm các thiết bị dùng nguồn điện từ môi trường ngoài (không dùng pin).</w:t>
       </w:r>
+    </w:p>
+    <w:p>
+      <w:pPr>
+        <w:rPr>
+          <w:rFonts w:hint="default"/>
+          <w:lang w:val="en-US" w:eastAsia="ja-JP"/>
+        </w:rPr>
+      </w:pPr>
     </w:p>
     <w:sectPr>
       <w:pgSz w:w="11906" w:h="16838"/>
@@ -2301,7 +2893,7 @@
     <w:lsdException w:unhideWhenUsed="0" w:uiPriority="0" w:semiHidden="0" w:name="Table Web 2"/>
     <w:lsdException w:unhideWhenUsed="0" w:uiPriority="0" w:semiHidden="0" w:name="Table Web 3"/>
     <w:lsdException w:unhideWhenUsed="0" w:uiPriority="0" w:semiHidden="0" w:name="Balloon Text"/>
-    <w:lsdException w:unhideWhenUsed="0" w:uiPriority="0" w:semiHidden="0" w:name="Table Grid"/>
+    <w:lsdException w:qFormat="1" w:unhideWhenUsed="0" w:uiPriority="39" w:semiHidden="0" w:name="Table Grid"/>
     <w:lsdException w:unhideWhenUsed="0" w:uiPriority="0" w:semiHidden="0" w:name="Table Theme"/>
     <w:lsdException w:unhideWhenUsed="0" w:uiPriority="60" w:semiHidden="0" w:name="Light Shading"/>
     <w:lsdException w:unhideWhenUsed="0" w:uiPriority="61" w:semiHidden="0" w:name="Light List"/>
@@ -2323,6 +2915,7 @@
     <w:lsdException w:unhideWhenUsed="0" w:uiPriority="63" w:semiHidden="0" w:name="Medium Shading 1 Accent 1"/>
     <w:lsdException w:unhideWhenUsed="0" w:uiPriority="64" w:semiHidden="0" w:name="Medium Shading 2 Accent 1"/>
     <w:lsdException w:unhideWhenUsed="0" w:uiPriority="65" w:semiHidden="0" w:name="Medium List 1 Accent 1"/>
+    <w:lsdException w:qFormat="1" w:unhideWhenUsed="0" w:uiPriority="34" w:semiHidden="0" w:name="List Paragraph"/>
     <w:lsdException w:unhideWhenUsed="0" w:uiPriority="66" w:semiHidden="0" w:name="Medium List 2 Accent 1"/>
     <w:lsdException w:unhideWhenUsed="0" w:uiPriority="67" w:semiHidden="0" w:name="Medium Grid 1 Accent 1"/>
     <w:lsdException w:unhideWhenUsed="0" w:uiPriority="68" w:semiHidden="0" w:name="Medium Grid 2 Accent 1"/>
@@ -2415,12 +3008,32 @@
       <w:lang w:val="en-US" w:eastAsia="zh-CN" w:bidi="ar-SA"/>
     </w:rPr>
   </w:style>
-  <w:style w:type="character" w:default="1" w:styleId="2">
+  <w:style w:type="paragraph" w:styleId="2">
+    <w:name w:val="heading 1"/>
+    <w:basedOn w:val="1"/>
+    <w:next w:val="1"/>
+    <w:qFormat/>
+    <w:uiPriority w:val="0"/>
+    <w:pPr>
+      <w:keepNext/>
+      <w:keepLines/>
+      <w:spacing w:before="340" w:after="330" w:line="578" w:lineRule="auto"/>
+      <w:outlineLvl w:val="0"/>
+    </w:pPr>
+    <w:rPr>
+      <w:b/>
+      <w:bCs/>
+      <w:kern w:val="44"/>
+      <w:sz w:val="44"/>
+      <w:szCs w:val="44"/>
+    </w:rPr>
+  </w:style>
+  <w:style w:type="character" w:default="1" w:styleId="3">
     <w:name w:val="Default Paragraph Font"/>
     <w:semiHidden/>
     <w:uiPriority w:val="0"/>
   </w:style>
-  <w:style w:type="table" w:default="1" w:styleId="3">
+  <w:style w:type="table" w:default="1" w:styleId="4">
     <w:name w:val="Normal Table"/>
     <w:semiHidden/>
     <w:uiPriority w:val="0"/>
@@ -2433,7 +3046,7 @@
       </w:tblCellMar>
     </w:tblPr>
   </w:style>
-  <w:style w:type="paragraph" w:styleId="4">
+  <w:style w:type="paragraph" w:styleId="5">
     <w:name w:val="caption"/>
     <w:basedOn w:val="1"/>
     <w:next w:val="1"/>
@@ -2449,6 +3062,35 @@
       <w:rFonts w:ascii="Times New Roman" w:hAnsi="Times New Roman" w:eastAsia="黑体" w:cs="Arial"/>
       <w:i/>
     </w:rPr>
+  </w:style>
+  <w:style w:type="table" w:styleId="6">
+    <w:name w:val="Table Grid"/>
+    <w:basedOn w:val="4"/>
+    <w:qFormat/>
+    <w:uiPriority w:val="39"/>
+    <w:pPr>
+      <w:spacing w:after="0" w:line="240" w:lineRule="auto"/>
+    </w:pPr>
+    <w:tblPr>
+      <w:tblBorders>
+        <w:top w:val="single" w:color="auto" w:sz="4" w:space="0"/>
+        <w:left w:val="single" w:color="auto" w:sz="4" w:space="0"/>
+        <w:bottom w:val="single" w:color="auto" w:sz="4" w:space="0"/>
+        <w:right w:val="single" w:color="auto" w:sz="4" w:space="0"/>
+        <w:insideH w:val="single" w:color="auto" w:sz="4" w:space="0"/>
+        <w:insideV w:val="single" w:color="auto" w:sz="4" w:space="0"/>
+      </w:tblBorders>
+    </w:tblPr>
+  </w:style>
+  <w:style w:type="paragraph" w:styleId="7">
+    <w:name w:val="List Paragraph"/>
+    <w:basedOn w:val="1"/>
+    <w:qFormat/>
+    <w:uiPriority w:val="34"/>
+    <w:pPr>
+      <w:ind w:left="720"/>
+      <w:contextualSpacing/>
+    </w:pPr>
   </w:style>
 </w:styles>
 </file>

</xml_diff>